<commit_message>
TP2: Add TP2 manual
Signed-off-by: Felipe Mejías <fmejias19@gmail.com>
</commit_message>
<xml_diff>
--- a/BigData/Tareas/Tarea2/Manual de usuario.docx
+++ b/BigData/Tareas/Tarea2/Manual de usuario.docx
@@ -31,16 +31,8 @@
         <w:rPr>
           <w:lang w:val="es-CR"/>
         </w:rPr>
-        <w:t xml:space="preserve">ías </w:t>
-      </w:r>
-      <w:proofErr w:type="spellStart"/>
-      <w:r>
-        <w:rPr>
-          <w:lang w:val="es-CR"/>
-        </w:rPr>
-        <w:t>Loría</w:t>
-      </w:r>
-      <w:proofErr w:type="spellEnd"/>
+        <w:t>ías Loría</w:t>
+      </w:r>
     </w:p>
     <w:p>
       <w:pPr>
@@ -76,21 +68,7 @@
         <w:rPr>
           <w:lang w:val="es-CR"/>
         </w:rPr>
-        <w:t xml:space="preserve">Ejecutar cada una de las celdas del archivo de </w:t>
-      </w:r>
-      <w:proofErr w:type="spellStart"/>
-      <w:r>
-        <w:rPr>
-          <w:lang w:val="es-CR"/>
-        </w:rPr>
-        <w:t>Jupyter</w:t>
-      </w:r>
-      <w:proofErr w:type="spellEnd"/>
-      <w:r>
-        <w:rPr>
-          <w:lang w:val="es-CR"/>
-        </w:rPr>
-        <w:t xml:space="preserve"> en el orden en el que se encuentran actualmente. Cada una de las celdas de código se encuentran bien documentadas y cuentan con un encabezado que indica el tipo de funciones que se encuentran en cada celda.</w:t>
+        <w:t>Ejecutar cada una de las celdas del archivo de Jupyter en el orden en el que se encuentran actualmente. Cada una de las celdas de código se encuentran bien documentadas y cuentan con un encabezado que indica el tipo de funciones que se encuentran en cada celda.</w:t>
       </w:r>
     </w:p>
     <w:p>
@@ -109,29 +87,63 @@
         <w:rPr>
           <w:lang w:val="es-CR"/>
         </w:rPr>
-        <w:t xml:space="preserve">Existe una función llamada </w:t>
-      </w:r>
-      <w:proofErr w:type="spellStart"/>
-      <w:proofErr w:type="gramStart"/>
-      <w:r>
-        <w:rPr>
-          <w:lang w:val="es-CR"/>
-        </w:rPr>
-        <w:t>main</w:t>
-      </w:r>
-      <w:proofErr w:type="spellEnd"/>
-      <w:r>
-        <w:rPr>
-          <w:lang w:val="es-CR"/>
-        </w:rPr>
-        <w:t>(</w:t>
-      </w:r>
-      <w:proofErr w:type="gramEnd"/>
-      <w:r>
-        <w:rPr>
-          <w:lang w:val="es-CR"/>
-        </w:rPr>
-        <w:t>) para ejecutar el programa principal. Para correr el programa principal es necesario haber ejecutado las celdas de código que se encuentran previamente.</w:t>
+        <w:t xml:space="preserve">Luego de ejecutar la celda de código que instala PySpark, es necesario </w:t>
+      </w:r>
+      <w:r>
+        <w:rPr>
+          <w:lang w:val="es-CR"/>
+        </w:rPr>
+        <w:t xml:space="preserve">ir a la opción </w:t>
+      </w:r>
+      <w:r>
+        <w:rPr>
+          <w:b/>
+          <w:lang w:val="es-CR"/>
+        </w:rPr>
+        <w:t>Entorno de ejecución</w:t>
+      </w:r>
+      <w:r>
+        <w:rPr>
+          <w:lang w:val="es-CR"/>
+        </w:rPr>
+        <w:t xml:space="preserve">, y darle click a la opción </w:t>
+      </w:r>
+      <w:r>
+        <w:rPr>
+          <w:b/>
+          <w:lang w:val="es-CR"/>
+        </w:rPr>
+        <w:t>Reiniciar entorno de ejecución</w:t>
+      </w:r>
+      <w:r>
+        <w:rPr>
+          <w:lang w:val="es-CR"/>
+        </w:rPr>
+        <w:t>.</w:t>
+      </w:r>
+      <w:r>
+        <w:rPr>
+          <w:lang w:val="es-CR"/>
+        </w:rPr>
+        <w:t xml:space="preserve"> Si no se hace este paso, no se van a generar los archivos CSV</w:t>
+      </w:r>
+      <w:r>
+        <w:rPr>
+          <w:lang w:val="es-CR"/>
+        </w:rPr>
+        <w:t xml:space="preserve"> y durante la ejecución del programa principal se va a dar un error</w:t>
+      </w:r>
+      <w:r>
+        <w:rPr>
+          <w:lang w:val="es-CR"/>
+        </w:rPr>
+        <w:t>.</w:t>
+      </w:r>
+      <w:r>
+        <w:rPr>
+          <w:lang w:val="es-CR"/>
+        </w:rPr>
+        <w:t xml:space="preserve"> Este error que se presenta es un error que ocurre por Colab.</w:t>
       </w:r>
     </w:p>
     <w:p>
@@ -150,7 +162,7 @@
         <w:rPr>
           <w:lang w:val="es-CR"/>
         </w:rPr>
-        <w:t>Para ejecutar las pruebas unitarias es igual de importante haber ejecutado todas las celdas de código en el orden en el que se encuentran actualmente en el archivo.</w:t>
+        <w:t>Existe una función llamada main() para ejecutar el programa principal. Para correr el programa principal es necesario haber ejecutado las celdas de código que se encuentran previamente.</w:t>
       </w:r>
     </w:p>
     <w:p>
@@ -169,6 +181,25 @@
         <w:rPr>
           <w:lang w:val="es-CR"/>
         </w:rPr>
+        <w:t>Para ejecutar las pruebas unitarias es igual de importante haber ejecutado todas las celdas de código en el orden en el que se encuentran actualmente en el archivo.</w:t>
+      </w:r>
+    </w:p>
+    <w:p>
+      <w:pPr>
+        <w:pStyle w:val="ListParagraph"/>
+        <w:numPr>
+          <w:ilvl w:val="1"/>
+          <w:numId w:val="1"/>
+        </w:numPr>
+        <w:jc w:val="both"/>
+        <w:rPr>
+          <w:lang w:val="es-CR"/>
+        </w:rPr>
+      </w:pPr>
+      <w:r>
+        <w:rPr>
+          <w:lang w:val="es-CR"/>
+        </w:rPr>
         <w:t>Para ejecutar las pruebas unitarias solamente se debe ejecutar la celda de código.</w:t>
       </w:r>
     </w:p>
@@ -265,64 +296,13 @@
           <w:b/>
           <w:lang w:val="es-CR"/>
         </w:rPr>
-        <w:t xml:space="preserve">únicamente con Google </w:t>
-      </w:r>
-      <w:proofErr w:type="spellStart"/>
-      <w:r>
-        <w:rPr>
-          <w:b/>
-          <w:lang w:val="es-CR"/>
-        </w:rPr>
-        <w:t>Colab</w:t>
-      </w:r>
-      <w:proofErr w:type="spellEnd"/>
-      <w:r>
-        <w:rPr>
-          <w:lang w:val="es-CR"/>
-        </w:rPr>
-        <w:t xml:space="preserve">. En el archivo de </w:t>
-      </w:r>
-      <w:proofErr w:type="spellStart"/>
-      <w:r>
-        <w:rPr>
-          <w:lang w:val="es-CR"/>
-        </w:rPr>
-        <w:t>Jupyter</w:t>
-      </w:r>
-      <w:proofErr w:type="spellEnd"/>
-      <w:r>
-        <w:rPr>
-          <w:lang w:val="es-CR"/>
-        </w:rPr>
-        <w:t xml:space="preserve"> viene todo lo necesario para lograr correr </w:t>
-      </w:r>
-      <w:proofErr w:type="spellStart"/>
-      <w:r>
-        <w:rPr>
-          <w:lang w:val="es-CR"/>
-        </w:rPr>
-        <w:t>pytest</w:t>
-      </w:r>
-      <w:proofErr w:type="spellEnd"/>
-      <w:r>
-        <w:rPr>
-          <w:lang w:val="es-CR"/>
-        </w:rPr>
-        <w:t xml:space="preserve"> en Google </w:t>
-      </w:r>
-      <w:proofErr w:type="spellStart"/>
-      <w:r>
-        <w:rPr>
-          <w:lang w:val="es-CR"/>
-        </w:rPr>
-        <w:t>Colab</w:t>
-      </w:r>
-      <w:proofErr w:type="spellEnd"/>
-      <w:r>
-        <w:rPr>
-          <w:lang w:val="es-CR"/>
-        </w:rPr>
-        <w:t>.</w:t>
+        <w:t>únicamente con Google Colab</w:t>
+      </w:r>
+      <w:r>
+        <w:rPr>
+          <w:lang w:val="es-CR"/>
+        </w:rPr>
+        <w:t>. En el archivo de Jupyter viene todo lo necesario para lograr correr pytest en Google Colab.</w:t>
       </w:r>
       <w:r>
         <w:rPr>
@@ -347,21 +327,7 @@
         <w:rPr>
           <w:lang w:val="es-CR"/>
         </w:rPr>
-        <w:t xml:space="preserve">Si en algún momento algún error de Java, se debe ir a la opción Entorno de ejecución, y darle </w:t>
-      </w:r>
-      <w:proofErr w:type="spellStart"/>
-      <w:r>
-        <w:rPr>
-          <w:lang w:val="es-CR"/>
-        </w:rPr>
-        <w:t>click</w:t>
-      </w:r>
-      <w:proofErr w:type="spellEnd"/>
-      <w:r>
-        <w:rPr>
-          <w:lang w:val="es-CR"/>
-        </w:rPr>
-        <w:t xml:space="preserve"> a la opción </w:t>
+        <w:t xml:space="preserve">Si en algún momento algún error de Java, se debe ir a la opción Entorno de ejecución, y darle click a la opción </w:t>
       </w:r>
       <w:r>
         <w:rPr>
@@ -375,6 +341,44 @@
           <w:lang w:val="es-CR"/>
         </w:rPr>
         <w:t>. Este error es totalmente independiente del código escrito y pasa muy rara vez.</w:t>
+      </w:r>
+    </w:p>
+    <w:p>
+      <w:pPr>
+        <w:pStyle w:val="ListParagraph"/>
+        <w:numPr>
+          <w:ilvl w:val="1"/>
+          <w:numId w:val="1"/>
+        </w:numPr>
+        <w:jc w:val="both"/>
+        <w:rPr>
+          <w:lang w:val="es-CR"/>
+        </w:rPr>
+      </w:pPr>
+      <w:r>
+        <w:rPr>
+          <w:lang w:val="es-CR"/>
+        </w:rPr>
+        <w:t>Si en algún momento al correr una celda con UTs aparece un error, se debe volver a correr la celda. Este error lo produce Colab, no es generado por el código escrito. Y puede ocurrir porque se siguen generando CSV pero con los datos de prueba que se encuentran en memoria</w:t>
+      </w:r>
+    </w:p>
+    <w:p>
+      <w:pPr>
+        <w:pStyle w:val="ListParagraph"/>
+        <w:numPr>
+          <w:ilvl w:val="1"/>
+          <w:numId w:val="1"/>
+        </w:numPr>
+        <w:jc w:val="both"/>
+        <w:rPr>
+          <w:lang w:val="es-CR"/>
+        </w:rPr>
+      </w:pPr>
+      <w:r>
+        <w:rPr>
+          <w:lang w:val="es-CR"/>
+        </w:rPr>
+        <w:t>En el repositorio de Github se pueden ver los resultados generados con solo abrir el archivo .ipynb</w:t>
       </w:r>
       <w:bookmarkStart w:id="0" w:name="_GoBack"/>
       <w:bookmarkEnd w:id="0"/>

</xml_diff>